<commit_message>
contextualização atualizada e justificativa formatada
</commit_message>
<xml_diff>
--- a/CONTEXTUALIZAÇÃO.docx
+++ b/CONTEXTUALIZAÇÃO.docx
@@ -6,7 +6,6 @@
       <w:pPr>
         <w:pStyle w:val="Ttulo1"/>
         <w:spacing w:line="276" w:lineRule="auto"/>
-        <w:jc w:val="center"/>
         <w:rPr>
           <w:rFonts w:ascii="Myriad Pro" w:hAnsi="Myriad Pro" w:cs="Arial"/>
           <w:b/>
@@ -323,7 +322,25 @@
           <w:sz w:val="24"/>
           <w:szCs w:val="24"/>
         </w:rPr>
-        <w:t>“parkways”, parques de vizinhança</w:t>
+        <w:t>“</w:t>
+      </w:r>
+      <w:proofErr w:type="spellStart"/>
+      <w:r>
+        <w:rPr>
+          <w:rFonts w:ascii="Myriad Pro" w:hAnsi="Myriad Pro" w:cs="Arial"/>
+          <w:sz w:val="24"/>
+          <w:szCs w:val="24"/>
+        </w:rPr>
+        <w:t>parkways</w:t>
+      </w:r>
+      <w:proofErr w:type="spellEnd"/>
+      <w:r>
+        <w:rPr>
+          <w:rFonts w:ascii="Myriad Pro" w:hAnsi="Myriad Pro" w:cs="Arial"/>
+          <w:sz w:val="24"/>
+          <w:szCs w:val="24"/>
+        </w:rPr>
+        <w:t>”, parques de vizinhança</w:t>
       </w:r>
       <w:r>
         <w:rPr>
@@ -562,9 +579,9 @@
     </w:p>
     <w:p>
       <w:pPr>
-        <w:ind w:firstLine="708"/>
-        <w:rPr>
-          <w:rFonts w:ascii="Myriad Pro" w:hAnsi="Myriad Pro" w:cs="Arial"/>
+        <w:ind w:firstLine="709"/>
+        <w:rPr>
+          <w:rFonts w:ascii="Myriad Pro" w:hAnsi="Myriad Pro" w:cs="Myanmar Text"/>
           <w:sz w:val="24"/>
           <w:szCs w:val="24"/>
         </w:rPr>
@@ -575,23 +592,31 @@
           <w:sz w:val="24"/>
           <w:szCs w:val="24"/>
         </w:rPr>
-        <w:t xml:space="preserve">Há </w:t>
-      </w:r>
-      <w:r>
-        <w:rPr>
-          <w:rFonts w:ascii="Myriad Pro" w:hAnsi="Myriad Pro" w:cs="Arial"/>
-          <w:sz w:val="24"/>
-          <w:szCs w:val="24"/>
-        </w:rPr>
-        <w:t xml:space="preserve">estudos que </w:t>
-      </w:r>
-      <w:r>
-        <w:rPr>
-          <w:rFonts w:ascii="Myriad Pro" w:hAnsi="Myriad Pro" w:cs="Arial"/>
-          <w:sz w:val="24"/>
-          <w:szCs w:val="24"/>
-        </w:rPr>
-        <w:t>mostram como o</w:t>
+        <w:t>A</w:t>
+      </w:r>
+      <w:r>
+        <w:rPr>
+          <w:rFonts w:ascii="Myriad Pro" w:hAnsi="Myriad Pro" w:cs="Arial"/>
+          <w:sz w:val="24"/>
+          <w:szCs w:val="24"/>
+        </w:rPr>
+        <w:t xml:space="preserve"> temperatura ambiente e a umidade relativa do ar estão ligadas à capacidade do homem em regular a temperatura corporal e à captação do oxigênio</w:t>
+      </w:r>
+      <w:r>
+        <w:rPr>
+          <w:rFonts w:ascii="Myriad Pro" w:hAnsi="Myriad Pro" w:cs="Arial"/>
+          <w:sz w:val="24"/>
+          <w:szCs w:val="24"/>
+        </w:rPr>
+        <w:t>, q</w:t>
+      </w:r>
+      <w:r>
+        <w:rPr>
+          <w:rFonts w:ascii="Myriad Pro" w:hAnsi="Myriad Pro" w:cs="Arial"/>
+          <w:sz w:val="24"/>
+          <w:szCs w:val="24"/>
+        </w:rPr>
+        <w:t>uando está muito seco, os atletas podem apresentar sintomas como ardor nos olhos, no nariz e na garganta. Além disso, doenças cardíacas e respiratórias podem ser agravadas.</w:t>
       </w:r>
       <w:r>
         <w:rPr>
@@ -607,359 +632,66 @@
           <w:sz w:val="24"/>
           <w:szCs w:val="24"/>
         </w:rPr>
-        <w:t>exercício físico é uma</w:t>
-      </w:r>
-      <w:r>
-        <w:rPr>
-          <w:rFonts w:ascii="Myriad Pro" w:hAnsi="Myriad Pro" w:cs="Arial"/>
-          <w:sz w:val="24"/>
-          <w:szCs w:val="24"/>
-        </w:rPr>
-        <w:t xml:space="preserve"> ótima</w:t>
-      </w:r>
-      <w:r>
-        <w:rPr>
-          <w:rFonts w:ascii="Myriad Pro" w:hAnsi="Myriad Pro" w:cs="Arial"/>
-          <w:sz w:val="24"/>
-          <w:szCs w:val="24"/>
-        </w:rPr>
-        <w:t xml:space="preserve"> forma de restaurar a saúde </w:t>
-      </w:r>
-      <w:r>
-        <w:rPr>
-          <w:rFonts w:ascii="Myriad Pro" w:hAnsi="Myriad Pro" w:cs="Arial"/>
-          <w:sz w:val="24"/>
-          <w:szCs w:val="24"/>
-        </w:rPr>
-        <w:t xml:space="preserve">por causa dos </w:t>
-      </w:r>
-      <w:r>
-        <w:rPr>
-          <w:rFonts w:ascii="Myriad Pro" w:hAnsi="Myriad Pro" w:cs="Arial"/>
-          <w:sz w:val="24"/>
-          <w:szCs w:val="24"/>
-        </w:rPr>
-        <w:t>efeitos que a rotina estressante do trabalho</w:t>
-      </w:r>
-      <w:r>
-        <w:rPr>
-          <w:rFonts w:ascii="Myriad Pro" w:hAnsi="Myriad Pro" w:cs="Arial"/>
-          <w:sz w:val="24"/>
-          <w:szCs w:val="24"/>
-        </w:rPr>
-        <w:t xml:space="preserve"> </w:t>
-      </w:r>
-      <w:r>
-        <w:rPr>
-          <w:rFonts w:ascii="Myriad Pro" w:hAnsi="Myriad Pro" w:cs="Arial"/>
-          <w:sz w:val="24"/>
-          <w:szCs w:val="24"/>
-        </w:rPr>
-        <w:t>e o</w:t>
-      </w:r>
-      <w:r>
-        <w:rPr>
-          <w:rFonts w:ascii="Myriad Pro" w:hAnsi="Myriad Pro" w:cs="Arial"/>
-          <w:sz w:val="24"/>
-          <w:szCs w:val="24"/>
-        </w:rPr>
-        <w:t xml:space="preserve"> </w:t>
-      </w:r>
-      <w:r>
-        <w:rPr>
-          <w:rFonts w:ascii="Myriad Pro" w:hAnsi="Myriad Pro" w:cs="Arial"/>
-          <w:sz w:val="24"/>
-          <w:szCs w:val="24"/>
-        </w:rPr>
-        <w:t>excessivo</w:t>
-      </w:r>
-      <w:r>
-        <w:rPr>
-          <w:rFonts w:ascii="Myriad Pro" w:hAnsi="Myriad Pro" w:cs="Arial"/>
-          <w:sz w:val="24"/>
-          <w:szCs w:val="24"/>
-        </w:rPr>
-        <w:t xml:space="preserve"> contato </w:t>
-      </w:r>
-      <w:r>
-        <w:rPr>
-          <w:rFonts w:ascii="Myriad Pro" w:hAnsi="Myriad Pro" w:cs="Arial"/>
-          <w:sz w:val="24"/>
-          <w:szCs w:val="24"/>
-        </w:rPr>
-        <w:t>com a tecnologia</w:t>
-      </w:r>
-      <w:r>
-        <w:rPr>
-          <w:rFonts w:ascii="Myriad Pro" w:hAnsi="Myriad Pro" w:cs="Arial"/>
-          <w:sz w:val="24"/>
-          <w:szCs w:val="24"/>
-        </w:rPr>
-        <w:t xml:space="preserve"> pode trazer</w:t>
-      </w:r>
-      <w:r>
-        <w:rPr>
-          <w:rFonts w:ascii="Myriad Pro" w:hAnsi="Myriad Pro" w:cs="Arial"/>
-          <w:sz w:val="24"/>
-          <w:szCs w:val="24"/>
-        </w:rPr>
-        <w:t xml:space="preserve">. </w:t>
-      </w:r>
-      <w:r>
-        <w:rPr>
-          <w:rFonts w:ascii="Myriad Pro" w:hAnsi="Myriad Pro" w:cs="Arial"/>
-          <w:sz w:val="24"/>
-          <w:szCs w:val="24"/>
-        </w:rPr>
-        <w:t xml:space="preserve">E </w:t>
-      </w:r>
-      <w:r>
-        <w:rPr>
-          <w:rFonts w:ascii="Myriad Pro" w:hAnsi="Myriad Pro" w:cs="Arial"/>
-          <w:sz w:val="24"/>
-          <w:szCs w:val="24"/>
+        <w:t>Já quando a umidade está alta demais, a produção de suor pode ser dificultada, levando ao aumento da temperatura interna do corpo. Como consequência, o atleta se sente mais cansado</w:t>
+      </w:r>
+      <w:r>
+        <w:rPr>
+          <w:rFonts w:ascii="Myriad Pro" w:hAnsi="Myriad Pro" w:cs="Arial"/>
+          <w:sz w:val="24"/>
+          <w:szCs w:val="24"/>
+        </w:rPr>
+        <w:t xml:space="preserve">, além disso </w:t>
+      </w:r>
+      <w:r>
+        <w:rPr>
+          <w:rFonts w:ascii="Myriad Pro" w:hAnsi="Myriad Pro" w:cs="Myanmar Text"/>
+          <w:color w:val="000000"/>
+          <w:sz w:val="24"/>
+          <w:szCs w:val="24"/>
+          <w:shd w:val="clear" w:color="auto" w:fill="FFFFFF"/>
         </w:rPr>
         <w:t>o</w:t>
       </w:r>
       <w:r>
         <w:rPr>
-          <w:rFonts w:ascii="Myriad Pro" w:hAnsi="Myriad Pro" w:cs="Arial"/>
-          <w:sz w:val="24"/>
-          <w:szCs w:val="24"/>
-        </w:rPr>
-        <w:t xml:space="preserve">bserva-se </w:t>
-      </w:r>
-      <w:r>
-        <w:rPr>
-          <w:rFonts w:ascii="Myriad Pro" w:hAnsi="Myriad Pro" w:cs="Arial"/>
-          <w:sz w:val="24"/>
-          <w:szCs w:val="24"/>
-        </w:rPr>
-        <w:t>que</w:t>
-      </w:r>
-      <w:r>
-        <w:rPr>
-          <w:rFonts w:ascii="Myriad Pro" w:hAnsi="Myriad Pro" w:cs="Arial"/>
-          <w:sz w:val="24"/>
-          <w:szCs w:val="24"/>
-        </w:rPr>
-        <w:t xml:space="preserve"> quando praticado</w:t>
-      </w:r>
-      <w:r>
-        <w:rPr>
-          <w:rFonts w:ascii="Myriad Pro" w:hAnsi="Myriad Pro" w:cs="Arial"/>
-          <w:sz w:val="24"/>
-          <w:szCs w:val="24"/>
-        </w:rPr>
-        <w:t xml:space="preserve"> em </w:t>
-      </w:r>
-      <w:r>
-        <w:rPr>
-          <w:rFonts w:ascii="Myriad Pro" w:hAnsi="Myriad Pro" w:cs="Arial"/>
-          <w:sz w:val="24"/>
-          <w:szCs w:val="24"/>
-        </w:rPr>
-        <w:t xml:space="preserve">áreas </w:t>
-      </w:r>
-      <w:r>
-        <w:rPr>
-          <w:rFonts w:ascii="Myriad Pro" w:hAnsi="Myriad Pro" w:cs="Arial"/>
-          <w:sz w:val="24"/>
-          <w:szCs w:val="24"/>
-        </w:rPr>
-        <w:t>verdes</w:t>
-      </w:r>
-      <w:r>
-        <w:rPr>
-          <w:rFonts w:ascii="Myriad Pro" w:hAnsi="Myriad Pro" w:cs="Arial"/>
-          <w:sz w:val="24"/>
-          <w:szCs w:val="24"/>
-        </w:rPr>
-        <w:t xml:space="preserve">, </w:t>
-      </w:r>
-      <w:r>
-        <w:rPr>
-          <w:rFonts w:ascii="Myriad Pro" w:hAnsi="Myriad Pro" w:cs="Arial"/>
-          <w:sz w:val="24"/>
-          <w:szCs w:val="24"/>
-        </w:rPr>
-        <w:t xml:space="preserve">há um benefício maior </w:t>
-      </w:r>
-      <w:r>
-        <w:rPr>
-          <w:rFonts w:ascii="Myriad Pro" w:hAnsi="Myriad Pro" w:cs="Arial"/>
-          <w:sz w:val="24"/>
-          <w:szCs w:val="24"/>
-        </w:rPr>
-        <w:t>ao praticante</w:t>
-      </w:r>
-      <w:r>
-        <w:rPr>
-          <w:rFonts w:ascii="Myriad Pro" w:hAnsi="Myriad Pro" w:cs="Arial"/>
-          <w:sz w:val="24"/>
-          <w:szCs w:val="24"/>
-        </w:rPr>
-        <w:t>,</w:t>
-      </w:r>
-      <w:r>
-        <w:rPr>
-          <w:rFonts w:ascii="Myriad Pro" w:hAnsi="Myriad Pro" w:cs="Arial"/>
-          <w:sz w:val="24"/>
-          <w:szCs w:val="24"/>
-        </w:rPr>
-        <w:t xml:space="preserve"> </w:t>
-      </w:r>
-      <w:r>
-        <w:rPr>
-          <w:rFonts w:ascii="Myriad Pro" w:hAnsi="Myriad Pro" w:cs="Arial"/>
-          <w:sz w:val="24"/>
-          <w:szCs w:val="24"/>
-        </w:rPr>
-        <w:t>e</w:t>
-      </w:r>
-      <w:r>
-        <w:rPr>
-          <w:rFonts w:ascii="Myriad Pro" w:hAnsi="Myriad Pro" w:cs="Arial"/>
-          <w:sz w:val="24"/>
-          <w:szCs w:val="24"/>
-        </w:rPr>
-        <w:t xml:space="preserve"> funciona como </w:t>
-      </w:r>
-      <w:r>
-        <w:rPr>
-          <w:rFonts w:ascii="Myriad Pro" w:hAnsi="Myriad Pro" w:cs="Arial"/>
-          <w:sz w:val="24"/>
-          <w:szCs w:val="24"/>
-        </w:rPr>
-        <w:t xml:space="preserve">uma </w:t>
-      </w:r>
-      <w:r>
-        <w:rPr>
-          <w:rFonts w:ascii="Myriad Pro" w:hAnsi="Myriad Pro" w:cs="Arial"/>
-          <w:sz w:val="24"/>
-          <w:szCs w:val="24"/>
-        </w:rPr>
-        <w:t xml:space="preserve">conscientização em relação </w:t>
-      </w:r>
-      <w:r>
-        <w:rPr>
-          <w:rFonts w:ascii="Myriad Pro" w:hAnsi="Myriad Pro" w:cs="Arial"/>
-          <w:sz w:val="24"/>
-          <w:szCs w:val="24"/>
-        </w:rPr>
-        <w:t>aos cuidado</w:t>
-      </w:r>
-      <w:r>
-        <w:rPr>
-          <w:rFonts w:ascii="Myriad Pro" w:hAnsi="Myriad Pro" w:cs="Arial"/>
-          <w:sz w:val="24"/>
-          <w:szCs w:val="24"/>
-        </w:rPr>
-        <w:t>s</w:t>
-      </w:r>
-      <w:r>
-        <w:rPr>
-          <w:rFonts w:ascii="Myriad Pro" w:hAnsi="Myriad Pro" w:cs="Arial"/>
-          <w:sz w:val="24"/>
-          <w:szCs w:val="24"/>
-        </w:rPr>
-        <w:t xml:space="preserve"> com o meio ambiente</w:t>
-      </w:r>
-      <w:r>
-        <w:rPr>
-          <w:rFonts w:ascii="Myriad Pro" w:hAnsi="Myriad Pro" w:cs="Arial"/>
-          <w:sz w:val="24"/>
-          <w:szCs w:val="24"/>
-        </w:rPr>
-        <w:t>.</w:t>
-      </w:r>
-      <w:r>
-        <w:rPr>
-          <w:rFonts w:ascii="Myriad Pro" w:hAnsi="Myriad Pro" w:cs="Arial"/>
-          <w:sz w:val="24"/>
-          <w:szCs w:val="24"/>
-        </w:rPr>
-        <w:t xml:space="preserve"> </w:t>
-      </w:r>
-      <w:r>
-        <w:rPr>
-          <w:rFonts w:ascii="Myriad Pro" w:hAnsi="Myriad Pro" w:cs="Arial"/>
-          <w:sz w:val="24"/>
-          <w:szCs w:val="24"/>
-        </w:rPr>
-        <w:t xml:space="preserve">O número de pessoas que começaram a </w:t>
-      </w:r>
-      <w:r>
-        <w:rPr>
-          <w:rFonts w:ascii="Myriad Pro" w:hAnsi="Myriad Pro" w:cs="Arial"/>
-          <w:sz w:val="24"/>
-          <w:szCs w:val="24"/>
-        </w:rPr>
-        <w:t>exercer</w:t>
-      </w:r>
-      <w:r>
-        <w:rPr>
-          <w:rFonts w:ascii="Myriad Pro" w:hAnsi="Myriad Pro" w:cs="Arial"/>
-          <w:sz w:val="24"/>
-          <w:szCs w:val="24"/>
-        </w:rPr>
-        <w:t xml:space="preserve"> atividades físicas aumentou nos últimos anos e os parques públicos são considerados locais privilegiados a essa prática</w:t>
-      </w:r>
-      <w:r>
-        <w:rPr>
-          <w:rFonts w:ascii="Myriad Pro" w:hAnsi="Myriad Pro" w:cs="Arial"/>
-          <w:sz w:val="24"/>
-          <w:szCs w:val="24"/>
-        </w:rPr>
-        <w:t xml:space="preserve">, </w:t>
-      </w:r>
-      <w:r>
-        <w:rPr>
-          <w:rFonts w:ascii="Myriad Pro" w:hAnsi="Myriad Pro" w:cs="Arial"/>
-          <w:sz w:val="24"/>
-          <w:szCs w:val="24"/>
-        </w:rPr>
-        <w:t>porém</w:t>
-      </w:r>
-      <w:r>
-        <w:rPr>
-          <w:rFonts w:ascii="Myriad Pro" w:hAnsi="Myriad Pro" w:cs="Arial"/>
-          <w:sz w:val="24"/>
-          <w:szCs w:val="24"/>
-        </w:rPr>
-        <w:t xml:space="preserve"> o </w:t>
-      </w:r>
-      <w:r>
-        <w:rPr>
-          <w:rFonts w:ascii="Myriad Pro" w:hAnsi="Myriad Pro" w:cs="Arial"/>
-          <w:sz w:val="24"/>
-          <w:szCs w:val="24"/>
-        </w:rPr>
-        <w:t>número</w:t>
-      </w:r>
-      <w:r>
-        <w:rPr>
-          <w:rFonts w:ascii="Myriad Pro" w:hAnsi="Myriad Pro" w:cs="Arial"/>
-          <w:sz w:val="24"/>
-          <w:szCs w:val="24"/>
-        </w:rPr>
-        <w:t xml:space="preserve"> de pessoas que prat</w:t>
-      </w:r>
-      <w:r>
-        <w:rPr>
-          <w:rFonts w:ascii="Myriad Pro" w:hAnsi="Myriad Pro" w:cs="Arial"/>
-          <w:sz w:val="24"/>
-          <w:szCs w:val="24"/>
-        </w:rPr>
-        <w:t>icam ainda é baixo</w:t>
-      </w:r>
-      <w:r>
-        <w:rPr>
-          <w:rFonts w:ascii="Myriad Pro" w:hAnsi="Myriad Pro" w:cs="Arial"/>
-          <w:sz w:val="24"/>
-          <w:szCs w:val="24"/>
-        </w:rPr>
-        <w:t xml:space="preserve">. </w:t>
+          <w:rFonts w:ascii="Myriad Pro" w:hAnsi="Myriad Pro" w:cs="Myanmar Text"/>
+          <w:color w:val="000000"/>
+          <w:sz w:val="24"/>
+          <w:szCs w:val="24"/>
+          <w:shd w:val="clear" w:color="auto" w:fill="FFFFFF"/>
+        </w:rPr>
+        <w:t xml:space="preserve"> corpo pede líquido, e os vasos se dilatam, o que diminui a pressão do sangue. </w:t>
+      </w:r>
+      <w:r>
+        <w:rPr>
+          <w:rFonts w:ascii="Myriad Pro" w:hAnsi="Myriad Pro" w:cs="Myanmar Text"/>
+          <w:color w:val="000000"/>
+          <w:sz w:val="24"/>
+          <w:szCs w:val="24"/>
+          <w:shd w:val="clear" w:color="auto" w:fill="FFFFFF"/>
+        </w:rPr>
+        <w:t xml:space="preserve">A </w:t>
+      </w:r>
+      <w:r>
+        <w:rPr>
+          <w:rFonts w:ascii="Myriad Pro" w:hAnsi="Myriad Pro" w:cs="Myanmar Text"/>
+          <w:color w:val="000000"/>
+          <w:sz w:val="24"/>
+          <w:szCs w:val="24"/>
+          <w:shd w:val="clear" w:color="auto" w:fill="FFFFFF"/>
+        </w:rPr>
+        <w:t xml:space="preserve">queda na pressão arterial, chamada de hipotensão, diminui a circulação </w:t>
+      </w:r>
+      <w:r>
+        <w:rPr>
+          <w:rFonts w:ascii="Myriad Pro" w:hAnsi="Myriad Pro" w:cs="Myanmar Text"/>
+          <w:color w:val="000000"/>
+          <w:sz w:val="24"/>
+          <w:szCs w:val="24"/>
+          <w:shd w:val="clear" w:color="auto" w:fill="FFFFFF"/>
+        </w:rPr>
+        <w:lastRenderedPageBreak/>
+        <w:t>também no cérebro, o que causa dor de cabeça e confusão mental, levando à irritabilidade e ao mau humor.</w:t>
       </w:r>
     </w:p>
     <w:p>
@@ -977,23 +709,23 @@
           <w:sz w:val="24"/>
           <w:szCs w:val="24"/>
         </w:rPr>
-        <w:t>Atualmente, São Paulo conta com 113 parques, sendo 7 deles pertencentes ao estado e o restante a prefeitura. A gestão desses parques é feita pela Secretaria do Verde e do Meio Ambiente (SVMA), na qual há divisões para fazer o gerenciamento adequado e eficiente das áreas verdes.</w:t>
-      </w:r>
-      <w:r>
-        <w:rPr>
-          <w:rFonts w:ascii="Myriad Pro" w:hAnsi="Myriad Pro" w:cs="Arial"/>
-          <w:sz w:val="24"/>
-          <w:szCs w:val="24"/>
-        </w:rPr>
-        <w:t xml:space="preserve"> Há também </w:t>
-      </w:r>
-      <w:r>
-        <w:rPr>
-          <w:rFonts w:ascii="Myriad Pro" w:hAnsi="Myriad Pro" w:cs="Arial"/>
-          <w:sz w:val="24"/>
-          <w:szCs w:val="24"/>
-        </w:rPr>
-        <w:t>campanhas</w:t>
+        <w:t xml:space="preserve">Há </w:t>
+      </w:r>
+      <w:r>
+        <w:rPr>
+          <w:rFonts w:ascii="Myriad Pro" w:hAnsi="Myriad Pro" w:cs="Arial"/>
+          <w:sz w:val="24"/>
+          <w:szCs w:val="24"/>
+        </w:rPr>
+        <w:t xml:space="preserve">estudos que </w:t>
+      </w:r>
+      <w:r>
+        <w:rPr>
+          <w:rFonts w:ascii="Myriad Pro" w:hAnsi="Myriad Pro" w:cs="Arial"/>
+          <w:sz w:val="24"/>
+          <w:szCs w:val="24"/>
+        </w:rPr>
+        <w:t>mostram como o</w:t>
       </w:r>
       <w:r>
         <w:rPr>
@@ -1009,7 +741,39 @@
           <w:sz w:val="24"/>
           <w:szCs w:val="24"/>
         </w:rPr>
-        <w:t>e programas</w:t>
+        <w:t>exercício físico é uma</w:t>
+      </w:r>
+      <w:r>
+        <w:rPr>
+          <w:rFonts w:ascii="Myriad Pro" w:hAnsi="Myriad Pro" w:cs="Arial"/>
+          <w:sz w:val="24"/>
+          <w:szCs w:val="24"/>
+        </w:rPr>
+        <w:t xml:space="preserve"> ótima</w:t>
+      </w:r>
+      <w:r>
+        <w:rPr>
+          <w:rFonts w:ascii="Myriad Pro" w:hAnsi="Myriad Pro" w:cs="Arial"/>
+          <w:sz w:val="24"/>
+          <w:szCs w:val="24"/>
+        </w:rPr>
+        <w:t xml:space="preserve"> forma de restaurar a saúde</w:t>
+      </w:r>
+      <w:r>
+        <w:rPr>
+          <w:rFonts w:ascii="Myriad Pro" w:hAnsi="Myriad Pro" w:cs="Arial"/>
+          <w:sz w:val="24"/>
+          <w:szCs w:val="24"/>
+        </w:rPr>
+        <w:t>, foi realizado uma pesquisa na</w:t>
+      </w:r>
+      <w:r>
+        <w:rPr>
+          <w:rFonts w:ascii="Myriad Pro" w:hAnsi="Myriad Pro" w:cs="Arial"/>
+          <w:sz w:val="24"/>
+          <w:szCs w:val="24"/>
+        </w:rPr>
+        <w:t xml:space="preserve"> Universidade de Glasgow com mais de 2 mil pessoas apontou que correr, andar de bicicleta ou caminhar em áreas verdes diminui consideravelmente os níveis de stress, tensão e depressão.</w:t>
       </w:r>
       <w:r>
         <w:rPr>
@@ -1025,15 +789,87 @@
           <w:sz w:val="24"/>
           <w:szCs w:val="24"/>
         </w:rPr>
-        <w:t>como</w:t>
-      </w:r>
-      <w:r>
-        <w:rPr>
-          <w:rFonts w:ascii="Myriad Pro" w:hAnsi="Myriad Pro" w:cs="Arial"/>
-          <w:sz w:val="24"/>
-          <w:szCs w:val="24"/>
-        </w:rPr>
-        <w:t xml:space="preserve"> “Agita São Paulo”,</w:t>
+        <w:t xml:space="preserve"> O</w:t>
+      </w:r>
+      <w:r>
+        <w:rPr>
+          <w:rFonts w:ascii="Myriad Pro" w:hAnsi="Myriad Pro" w:cs="Arial"/>
+          <w:sz w:val="24"/>
+          <w:szCs w:val="24"/>
+        </w:rPr>
+        <w:t xml:space="preserve">bserva-se </w:t>
+      </w:r>
+      <w:r>
+        <w:rPr>
+          <w:rFonts w:ascii="Myriad Pro" w:hAnsi="Myriad Pro" w:cs="Arial"/>
+          <w:sz w:val="24"/>
+          <w:szCs w:val="24"/>
+        </w:rPr>
+        <w:t>que</w:t>
+      </w:r>
+      <w:r>
+        <w:rPr>
+          <w:rFonts w:ascii="Myriad Pro" w:hAnsi="Myriad Pro" w:cs="Arial"/>
+          <w:sz w:val="24"/>
+          <w:szCs w:val="24"/>
+        </w:rPr>
+        <w:t xml:space="preserve"> quando praticado</w:t>
+      </w:r>
+      <w:r>
+        <w:rPr>
+          <w:rFonts w:ascii="Myriad Pro" w:hAnsi="Myriad Pro" w:cs="Arial"/>
+          <w:sz w:val="24"/>
+          <w:szCs w:val="24"/>
+        </w:rPr>
+        <w:t xml:space="preserve"> em </w:t>
+      </w:r>
+      <w:r>
+        <w:rPr>
+          <w:rFonts w:ascii="Myriad Pro" w:hAnsi="Myriad Pro" w:cs="Arial"/>
+          <w:sz w:val="24"/>
+          <w:szCs w:val="24"/>
+        </w:rPr>
+        <w:t xml:space="preserve">áreas </w:t>
+      </w:r>
+      <w:r>
+        <w:rPr>
+          <w:rFonts w:ascii="Myriad Pro" w:hAnsi="Myriad Pro" w:cs="Arial"/>
+          <w:sz w:val="24"/>
+          <w:szCs w:val="24"/>
+        </w:rPr>
+        <w:t>verdes</w:t>
+      </w:r>
+      <w:r>
+        <w:rPr>
+          <w:rFonts w:ascii="Myriad Pro" w:hAnsi="Myriad Pro" w:cs="Arial"/>
+          <w:sz w:val="24"/>
+          <w:szCs w:val="24"/>
+        </w:rPr>
+        <w:t xml:space="preserve">, </w:t>
+      </w:r>
+      <w:r>
+        <w:rPr>
+          <w:rFonts w:ascii="Myriad Pro" w:hAnsi="Myriad Pro" w:cs="Arial"/>
+          <w:sz w:val="24"/>
+          <w:szCs w:val="24"/>
+        </w:rPr>
+        <w:t xml:space="preserve">há um benefício maior </w:t>
+      </w:r>
+      <w:r>
+        <w:rPr>
+          <w:rFonts w:ascii="Myriad Pro" w:hAnsi="Myriad Pro" w:cs="Arial"/>
+          <w:sz w:val="24"/>
+          <w:szCs w:val="24"/>
+        </w:rPr>
+        <w:t>ao praticante</w:t>
+      </w:r>
+      <w:r>
+        <w:rPr>
+          <w:rFonts w:ascii="Myriad Pro" w:hAnsi="Myriad Pro" w:cs="Arial"/>
+          <w:sz w:val="24"/>
+          <w:szCs w:val="24"/>
+        </w:rPr>
+        <w:t>,</w:t>
       </w:r>
       <w:r>
         <w:rPr>
@@ -1049,23 +885,63 @@
           <w:sz w:val="24"/>
           <w:szCs w:val="24"/>
         </w:rPr>
-        <w:t xml:space="preserve">que tem como finalidade </w:t>
-      </w:r>
-      <w:r>
-        <w:rPr>
-          <w:rFonts w:ascii="Myriad Pro" w:hAnsi="Myriad Pro" w:cs="Arial"/>
-          <w:sz w:val="24"/>
-          <w:szCs w:val="24"/>
-        </w:rPr>
-        <w:t>combate</w:t>
-      </w:r>
-      <w:r>
-        <w:rPr>
-          <w:rFonts w:ascii="Myriad Pro" w:hAnsi="Myriad Pro" w:cs="Arial"/>
-          <w:sz w:val="24"/>
-          <w:szCs w:val="24"/>
-        </w:rPr>
-        <w:t>r</w:t>
+        <w:t>e</w:t>
+      </w:r>
+      <w:r>
+        <w:rPr>
+          <w:rFonts w:ascii="Myriad Pro" w:hAnsi="Myriad Pro" w:cs="Arial"/>
+          <w:sz w:val="24"/>
+          <w:szCs w:val="24"/>
+        </w:rPr>
+        <w:t xml:space="preserve"> funciona como </w:t>
+      </w:r>
+      <w:r>
+        <w:rPr>
+          <w:rFonts w:ascii="Myriad Pro" w:hAnsi="Myriad Pro" w:cs="Arial"/>
+          <w:sz w:val="24"/>
+          <w:szCs w:val="24"/>
+        </w:rPr>
+        <w:t xml:space="preserve">uma </w:t>
+      </w:r>
+      <w:r>
+        <w:rPr>
+          <w:rFonts w:ascii="Myriad Pro" w:hAnsi="Myriad Pro" w:cs="Arial"/>
+          <w:sz w:val="24"/>
+          <w:szCs w:val="24"/>
+        </w:rPr>
+        <w:t xml:space="preserve">conscientização em relação </w:t>
+      </w:r>
+      <w:r>
+        <w:rPr>
+          <w:rFonts w:ascii="Myriad Pro" w:hAnsi="Myriad Pro" w:cs="Arial"/>
+          <w:sz w:val="24"/>
+          <w:szCs w:val="24"/>
+        </w:rPr>
+        <w:t>aos cuidado</w:t>
+      </w:r>
+      <w:r>
+        <w:rPr>
+          <w:rFonts w:ascii="Myriad Pro" w:hAnsi="Myriad Pro" w:cs="Arial"/>
+          <w:sz w:val="24"/>
+          <w:szCs w:val="24"/>
+        </w:rPr>
+        <w:t>s</w:t>
+      </w:r>
+      <w:r>
+        <w:rPr>
+          <w:rFonts w:ascii="Myriad Pro" w:hAnsi="Myriad Pro" w:cs="Arial"/>
+          <w:sz w:val="24"/>
+          <w:szCs w:val="24"/>
+        </w:rPr>
+        <w:t xml:space="preserve"> com o meio ambiente</w:t>
+      </w:r>
+      <w:r>
+        <w:rPr>
+          <w:rFonts w:ascii="Myriad Pro" w:hAnsi="Myriad Pro" w:cs="Arial"/>
+          <w:sz w:val="24"/>
+          <w:szCs w:val="24"/>
+        </w:rPr>
+        <w:t>.</w:t>
       </w:r>
       <w:r>
         <w:rPr>
@@ -1081,15 +957,79 @@
           <w:sz w:val="24"/>
           <w:szCs w:val="24"/>
         </w:rPr>
-        <w:t>o sedentarismo</w:t>
-      </w:r>
-      <w:r>
-        <w:rPr>
-          <w:rFonts w:ascii="Myriad Pro" w:hAnsi="Myriad Pro" w:cs="Arial"/>
-          <w:sz w:val="24"/>
-          <w:szCs w:val="24"/>
-        </w:rPr>
-        <w:t>.</w:t>
+        <w:t xml:space="preserve">O número de pessoas que começaram a </w:t>
+      </w:r>
+      <w:r>
+        <w:rPr>
+          <w:rFonts w:ascii="Myriad Pro" w:hAnsi="Myriad Pro" w:cs="Arial"/>
+          <w:sz w:val="24"/>
+          <w:szCs w:val="24"/>
+        </w:rPr>
+        <w:t>exercer</w:t>
+      </w:r>
+      <w:r>
+        <w:rPr>
+          <w:rFonts w:ascii="Myriad Pro" w:hAnsi="Myriad Pro" w:cs="Arial"/>
+          <w:sz w:val="24"/>
+          <w:szCs w:val="24"/>
+        </w:rPr>
+        <w:t xml:space="preserve"> atividades físicas aumentou nos últimos anos e os parques públicos são considerados locais privilegiados a essa prática</w:t>
+      </w:r>
+      <w:r>
+        <w:rPr>
+          <w:rFonts w:ascii="Myriad Pro" w:hAnsi="Myriad Pro" w:cs="Arial"/>
+          <w:sz w:val="24"/>
+          <w:szCs w:val="24"/>
+        </w:rPr>
+        <w:t xml:space="preserve">, </w:t>
+      </w:r>
+      <w:r>
+        <w:rPr>
+          <w:rFonts w:ascii="Myriad Pro" w:hAnsi="Myriad Pro" w:cs="Arial"/>
+          <w:sz w:val="24"/>
+          <w:szCs w:val="24"/>
+        </w:rPr>
+        <w:t>porém</w:t>
+      </w:r>
+      <w:r>
+        <w:rPr>
+          <w:rFonts w:ascii="Myriad Pro" w:hAnsi="Myriad Pro" w:cs="Arial"/>
+          <w:sz w:val="24"/>
+          <w:szCs w:val="24"/>
+        </w:rPr>
+        <w:t xml:space="preserve"> o </w:t>
+      </w:r>
+      <w:r>
+        <w:rPr>
+          <w:rFonts w:ascii="Myriad Pro" w:hAnsi="Myriad Pro" w:cs="Arial"/>
+          <w:sz w:val="24"/>
+          <w:szCs w:val="24"/>
+        </w:rPr>
+        <w:t>número</w:t>
+      </w:r>
+      <w:r>
+        <w:rPr>
+          <w:rFonts w:ascii="Myriad Pro" w:hAnsi="Myriad Pro" w:cs="Arial"/>
+          <w:sz w:val="24"/>
+          <w:szCs w:val="24"/>
+        </w:rPr>
+        <w:t xml:space="preserve"> de pessoas que prat</w:t>
+      </w:r>
+      <w:r>
+        <w:rPr>
+          <w:rFonts w:ascii="Myriad Pro" w:hAnsi="Myriad Pro" w:cs="Arial"/>
+          <w:sz w:val="24"/>
+          <w:szCs w:val="24"/>
+        </w:rPr>
+        <w:t>icam ainda é baixo</w:t>
+      </w:r>
+      <w:r>
+        <w:rPr>
+          <w:rFonts w:ascii="Myriad Pro" w:hAnsi="Myriad Pro" w:cs="Arial"/>
+          <w:sz w:val="24"/>
+          <w:szCs w:val="24"/>
+        </w:rPr>
+        <w:t xml:space="preserve">. </w:t>
       </w:r>
     </w:p>
     <w:p>
@@ -1107,31 +1047,23 @@
           <w:sz w:val="24"/>
           <w:szCs w:val="24"/>
         </w:rPr>
-        <w:t>Durante as pesquisas</w:t>
-      </w:r>
-      <w:r>
-        <w:rPr>
-          <w:rFonts w:ascii="Myriad Pro" w:hAnsi="Myriad Pro" w:cs="Arial"/>
-          <w:sz w:val="24"/>
-          <w:szCs w:val="24"/>
-        </w:rPr>
-        <w:t xml:space="preserve">, vimos </w:t>
-      </w:r>
-      <w:r>
-        <w:rPr>
-          <w:rFonts w:ascii="Myriad Pro" w:hAnsi="Myriad Pro" w:cs="Arial"/>
-          <w:sz w:val="24"/>
-          <w:szCs w:val="24"/>
-        </w:rPr>
-        <w:t xml:space="preserve">que </w:t>
-      </w:r>
-      <w:r>
-        <w:rPr>
-          <w:rFonts w:ascii="Myriad Pro" w:hAnsi="Myriad Pro" w:cs="Arial"/>
-          <w:sz w:val="24"/>
-          <w:szCs w:val="24"/>
-        </w:rPr>
-        <w:t>a tecnologia</w:t>
+        <w:t>Atualmente, São Paulo conta com 113 parques, sendo 7 deles pertencentes ao estado e o restante a prefeitura. A gestão desses parques é feita pela Secretaria do Verde e do Meio Ambiente (SVMA), na qual há divisões para fazer o gerenciamento adequado e eficiente das áreas verdes.</w:t>
+      </w:r>
+      <w:r>
+        <w:rPr>
+          <w:rFonts w:ascii="Myriad Pro" w:hAnsi="Myriad Pro" w:cs="Arial"/>
+          <w:sz w:val="24"/>
+          <w:szCs w:val="24"/>
+        </w:rPr>
+        <w:t xml:space="preserve"> Há também </w:t>
+      </w:r>
+      <w:r>
+        <w:rPr>
+          <w:rFonts w:ascii="Myriad Pro" w:hAnsi="Myriad Pro" w:cs="Arial"/>
+          <w:sz w:val="24"/>
+          <w:szCs w:val="24"/>
+        </w:rPr>
+        <w:t>campanhas</w:t>
       </w:r>
       <w:r>
         <w:rPr>
@@ -1147,103 +1079,79 @@
           <w:sz w:val="24"/>
           <w:szCs w:val="24"/>
         </w:rPr>
-        <w:t xml:space="preserve">impacta muito </w:t>
-      </w:r>
-      <w:r>
-        <w:rPr>
-          <w:rFonts w:ascii="Myriad Pro" w:hAnsi="Myriad Pro" w:cs="Arial"/>
-          <w:sz w:val="24"/>
-          <w:szCs w:val="24"/>
-        </w:rPr>
-        <w:t xml:space="preserve">no nosso cotidiano, mas </w:t>
-      </w:r>
-      <w:r>
-        <w:rPr>
-          <w:rFonts w:ascii="Myriad Pro" w:hAnsi="Myriad Pro" w:cs="Arial"/>
-          <w:sz w:val="24"/>
-          <w:szCs w:val="24"/>
-        </w:rPr>
-        <w:t xml:space="preserve">há </w:t>
-      </w:r>
-      <w:r>
-        <w:rPr>
-          <w:rFonts w:ascii="Myriad Pro" w:hAnsi="Myriad Pro" w:cs="Arial"/>
-          <w:sz w:val="24"/>
-          <w:szCs w:val="24"/>
-        </w:rPr>
-        <w:t>grande necessidade</w:t>
-      </w:r>
-      <w:r>
-        <w:rPr>
-          <w:rFonts w:ascii="Myriad Pro" w:hAnsi="Myriad Pro" w:cs="Arial"/>
-          <w:sz w:val="24"/>
-          <w:szCs w:val="24"/>
-        </w:rPr>
-        <w:t xml:space="preserve"> de integração </w:t>
-      </w:r>
-      <w:r>
-        <w:rPr>
-          <w:rFonts w:ascii="Myriad Pro" w:hAnsi="Myriad Pro" w:cs="Arial"/>
-          <w:sz w:val="24"/>
-          <w:szCs w:val="24"/>
-        </w:rPr>
-        <w:t>com a natureza</w:t>
-      </w:r>
-      <w:r>
-        <w:rPr>
-          <w:rFonts w:ascii="Myriad Pro" w:hAnsi="Myriad Pro" w:cs="Arial"/>
-          <w:sz w:val="24"/>
-          <w:szCs w:val="24"/>
-        </w:rPr>
-        <w:t xml:space="preserve">, </w:t>
-      </w:r>
-      <w:r>
-        <w:rPr>
-          <w:rFonts w:ascii="Myriad Pro" w:hAnsi="Myriad Pro" w:cs="Arial"/>
-          <w:sz w:val="24"/>
-          <w:szCs w:val="24"/>
-        </w:rPr>
-        <w:t xml:space="preserve">já que além de não aproveitar </w:t>
-      </w:r>
-      <w:r>
-        <w:rPr>
-          <w:rFonts w:ascii="Myriad Pro" w:hAnsi="Myriad Pro" w:cs="Arial"/>
-          <w:sz w:val="24"/>
-          <w:szCs w:val="24"/>
-        </w:rPr>
-        <w:t xml:space="preserve">as áreas </w:t>
-      </w:r>
-      <w:r>
-        <w:rPr>
-          <w:rFonts w:ascii="Myriad Pro" w:hAnsi="Myriad Pro" w:cs="Arial"/>
-          <w:sz w:val="24"/>
-          <w:szCs w:val="24"/>
-        </w:rPr>
-        <w:t>livres destinadas ao lazer</w:t>
-      </w:r>
-      <w:r>
-        <w:rPr>
-          <w:rFonts w:ascii="Myriad Pro" w:hAnsi="Myriad Pro" w:cs="Arial"/>
-          <w:sz w:val="24"/>
-          <w:szCs w:val="24"/>
-        </w:rPr>
-        <w:t xml:space="preserve">, as pessoas </w:t>
-      </w:r>
-      <w:r>
-        <w:rPr>
-          <w:rFonts w:ascii="Myriad Pro" w:hAnsi="Myriad Pro" w:cs="Arial"/>
-          <w:sz w:val="24"/>
-          <w:szCs w:val="24"/>
-        </w:rPr>
-        <w:t xml:space="preserve">se esquecem dos cuidados ao meio ambiente e </w:t>
-      </w:r>
-      <w:r>
-        <w:rPr>
-          <w:rFonts w:ascii="Myriad Pro" w:hAnsi="Myriad Pro" w:cs="Arial"/>
-          <w:sz w:val="24"/>
-          <w:szCs w:val="24"/>
-        </w:rPr>
-        <w:t>da saúde</w:t>
+        <w:t>e programas</w:t>
+      </w:r>
+      <w:r>
+        <w:rPr>
+          <w:rFonts w:ascii="Myriad Pro" w:hAnsi="Myriad Pro" w:cs="Arial"/>
+          <w:sz w:val="24"/>
+          <w:szCs w:val="24"/>
+        </w:rPr>
+        <w:t xml:space="preserve"> </w:t>
+      </w:r>
+      <w:r>
+        <w:rPr>
+          <w:rFonts w:ascii="Myriad Pro" w:hAnsi="Myriad Pro" w:cs="Arial"/>
+          <w:sz w:val="24"/>
+          <w:szCs w:val="24"/>
+        </w:rPr>
+        <w:t>como</w:t>
+      </w:r>
+      <w:r>
+        <w:rPr>
+          <w:rFonts w:ascii="Myriad Pro" w:hAnsi="Myriad Pro" w:cs="Arial"/>
+          <w:sz w:val="24"/>
+          <w:szCs w:val="24"/>
+        </w:rPr>
+        <w:t xml:space="preserve"> “Agita São Paulo”,</w:t>
+      </w:r>
+      <w:r>
+        <w:rPr>
+          <w:rFonts w:ascii="Myriad Pro" w:hAnsi="Myriad Pro" w:cs="Arial"/>
+          <w:sz w:val="24"/>
+          <w:szCs w:val="24"/>
+        </w:rPr>
+        <w:t xml:space="preserve"> </w:t>
+      </w:r>
+      <w:r>
+        <w:rPr>
+          <w:rFonts w:ascii="Myriad Pro" w:hAnsi="Myriad Pro" w:cs="Arial"/>
+          <w:sz w:val="24"/>
+          <w:szCs w:val="24"/>
+        </w:rPr>
+        <w:t xml:space="preserve">que tem como finalidade </w:t>
+      </w:r>
+      <w:r>
+        <w:rPr>
+          <w:rFonts w:ascii="Myriad Pro" w:hAnsi="Myriad Pro" w:cs="Arial"/>
+          <w:sz w:val="24"/>
+          <w:szCs w:val="24"/>
+        </w:rPr>
+        <w:t>combate</w:t>
+      </w:r>
+      <w:r>
+        <w:rPr>
+          <w:rFonts w:ascii="Myriad Pro" w:hAnsi="Myriad Pro" w:cs="Arial"/>
+          <w:sz w:val="24"/>
+          <w:szCs w:val="24"/>
+        </w:rPr>
+        <w:t>r</w:t>
+      </w:r>
+      <w:r>
+        <w:rPr>
+          <w:rFonts w:ascii="Myriad Pro" w:hAnsi="Myriad Pro" w:cs="Arial"/>
+          <w:sz w:val="24"/>
+          <w:szCs w:val="24"/>
+        </w:rPr>
+        <w:t xml:space="preserve"> </w:t>
+      </w:r>
+      <w:r>
+        <w:rPr>
+          <w:rFonts w:ascii="Myriad Pro" w:hAnsi="Myriad Pro" w:cs="Arial"/>
+          <w:sz w:val="24"/>
+          <w:szCs w:val="24"/>
+        </w:rPr>
+        <w:t>o sedentarismo</w:t>
       </w:r>
       <w:r>
         <w:rPr>
@@ -1253,15 +1161,6 @@
         </w:rPr>
         <w:t>.</w:t>
       </w:r>
-    </w:p>
-    <w:p>
-      <w:pPr>
-        <w:rPr>
-          <w:rFonts w:ascii="Arial" w:hAnsi="Arial" w:cs="Arial"/>
-          <w:sz w:val="24"/>
-          <w:szCs w:val="24"/>
-        </w:rPr>
-      </w:pPr>
     </w:p>
     <w:sectPr>
       <w:pgSz w:w="11906" w:h="16838"/>
@@ -1350,7 +1249,8 @@
     </w:rPrDefault>
     <w:pPrDefault>
       <w:pPr>
-        <w:spacing w:after="160" w:line="259" w:lineRule="auto"/>
+        <w:spacing w:after="160" w:line="360" w:lineRule="auto"/>
+        <w:jc w:val="both"/>
       </w:pPr>
     </w:pPrDefault>
   </w:docDefaults>

</xml_diff>